<commit_message>
bổ sung Doc RPS
</commit_message>
<xml_diff>
--- a/docs/rock_paper_scissors/rock_paper_scissors.docx
+++ b/docs/rock_paper_scissors/rock_paper_scissors.docx
@@ -6235,6 +6235,15 @@
           </wp:inline>
         </w:drawing>
       </w:r>
+    </w:p>
+    <w:p>
+      <w:pPr>
+        <w:rPr>
+          <w:rFonts w:ascii="Times New Roman" w:hAnsi="Times New Roman" w:cs="Times New Roman"/>
+          <w:sz w:val="28"/>
+          <w:szCs w:val="28"/>
+        </w:rPr>
+      </w:pPr>
       <w:r>
         <w:rPr>
           <w:rFonts w:ascii="Times New Roman" w:hAnsi="Times New Roman" w:cs="Times New Roman"/>
@@ -6250,25 +6259,165 @@
           <w:szCs w:val="28"/>
         </w:rPr>
         <w:lastRenderedPageBreak/>
-        <w:t>mình trong không quá 25 vòng lặp. Nhưng ở các vòng lặp lớn hơn, tần suất thay đổi có thể lên đến 75. Như vậy, với số vòng lặp tiến đến vô cùng, người chơi sẽ có xu hướng không thay đổi policy của họ. Do đó, qua việc mô phỏng trò chơi giữa 2 agent trong mô hình Fictitious Play, họ sẽ càng tiếp cận dần đến với chính sách ngẫu nhiên và đạt cân bằng Nash</w:t>
-      </w:r>
-    </w:p>
-    <w:p>
-      <w:pPr>
-        <w:rPr>
-          <w:rFonts w:ascii="Times New Roman" w:hAnsi="Times New Roman" w:cs="Times New Roman"/>
-          <w:sz w:val="28"/>
-          <w:szCs w:val="28"/>
-        </w:rPr>
-      </w:pPr>
-    </w:p>
-    <w:p>
-      <w:pPr>
-        <w:rPr>
-          <w:sz w:val="28"/>
-          <w:szCs w:val="28"/>
-        </w:rPr>
-      </w:pPr>
+        <w:t>mình trong không quá 25 vòng lặp. Nhưng ở các vòng lặp lớn hơn, tần suất thay đổi có thể lên đến 75. Như vậy, với số vòng lặp tiến đến vô cùng, người chơi sẽ có xu hướng không thay đổi policy của họ</w:t>
+      </w:r>
+      <w:r>
+        <w:rPr>
+          <w:rFonts w:ascii="Times New Roman" w:hAnsi="Times New Roman" w:cs="Times New Roman"/>
+          <w:sz w:val="28"/>
+          <w:szCs w:val="28"/>
+        </w:rPr>
+        <w:t>.</w:t>
+      </w:r>
+    </w:p>
+    <w:p>
+      <w:pPr>
+        <w:rPr>
+          <w:rFonts w:ascii="Times New Roman" w:hAnsi="Times New Roman" w:cs="Times New Roman"/>
+          <w:sz w:val="28"/>
+          <w:szCs w:val="28"/>
+        </w:rPr>
+      </w:pPr>
+      <w:r>
+        <w:rPr>
+          <w:rFonts w:ascii="Times New Roman" w:hAnsi="Times New Roman" w:cs="Times New Roman"/>
+          <w:sz w:val="28"/>
+          <w:szCs w:val="28"/>
+        </w:rPr>
+        <w:t>Nếu ta thống kê số action mà agent 1 đối với agent 2 sau 1000 lần lặp và tính tần suất thì ta có bảng tần suất như sau:</w:t>
+      </w:r>
+    </w:p>
+    <w:p>
+      <w:pPr>
+        <w:rPr>
+          <w:rFonts w:ascii="Times New Roman" w:hAnsi="Times New Roman" w:cs="Times New Roman"/>
+          <w:sz w:val="28"/>
+          <w:szCs w:val="28"/>
+        </w:rPr>
+      </w:pPr>
+      <w:r>
+        <w:rPr>
+          <w:noProof/>
+        </w:rPr>
+        <w:drawing>
+          <wp:inline distT="0" distB="0" distL="0" distR="0" wp14:anchorId="16E5B977" wp14:editId="6DF7BE8C">
+            <wp:extent cx="6122035" cy="3628390"/>
+            <wp:effectExtent l="0" t="0" r="0" b="0"/>
+            <wp:docPr id="2" name="Picture 2" descr="Graphical user interface, text, application&#10;&#10;Description automatically generated"/>
+            <wp:cNvGraphicFramePr>
+              <a:graphicFrameLocks xmlns:a="http://schemas.openxmlformats.org/drawingml/2006/main" noChangeAspect="1"/>
+            </wp:cNvGraphicFramePr>
+            <a:graphic xmlns:a="http://schemas.openxmlformats.org/drawingml/2006/main">
+              <a:graphicData uri="http://schemas.openxmlformats.org/drawingml/2006/picture">
+                <pic:pic xmlns:pic="http://schemas.openxmlformats.org/drawingml/2006/picture">
+                  <pic:nvPicPr>
+                    <pic:cNvPr id="2" name="Picture 2" descr="Graphical user interface, text, application&#10;&#10;Description automatically generated"/>
+                    <pic:cNvPicPr/>
+                  </pic:nvPicPr>
+                  <pic:blipFill>
+                    <a:blip r:embed="rId17"/>
+                    <a:stretch>
+                      <a:fillRect/>
+                    </a:stretch>
+                  </pic:blipFill>
+                  <pic:spPr>
+                    <a:xfrm>
+                      <a:off x="0" y="0"/>
+                      <a:ext cx="6122035" cy="3628390"/>
+                    </a:xfrm>
+                    <a:prstGeom prst="rect">
+                      <a:avLst/>
+                    </a:prstGeom>
+                  </pic:spPr>
+                </pic:pic>
+              </a:graphicData>
+            </a:graphic>
+          </wp:inline>
+        </w:drawing>
+      </w:r>
+    </w:p>
+    <w:p>
+      <w:pPr>
+        <w:ind w:firstLine="360"/>
+        <w:rPr>
+          <w:rFonts w:ascii="Times New Roman" w:hAnsi="Times New Roman" w:cs="Times New Roman"/>
+          <w:sz w:val="28"/>
+          <w:szCs w:val="28"/>
+        </w:rPr>
+      </w:pPr>
+      <w:r>
+        <w:rPr>
+          <w:rFonts w:ascii="Times New Roman" w:hAnsi="Times New Roman" w:cs="Times New Roman"/>
+          <w:sz w:val="28"/>
+          <w:szCs w:val="28"/>
+        </w:rPr>
+        <w:t>Tần suất lựa chọn các action với vòng lặp càng cao thì càng hội tụ về 0.3. Nếu tiền về vô cùng, tần suất của mỗi action là Rock=1.3, Paper=1/3, Scissors = 1/3.</w:t>
+      </w:r>
+    </w:p>
+    <w:p>
+      <w:pPr>
+        <w:ind w:firstLine="360"/>
+        <w:rPr>
+          <w:rFonts w:ascii="Times New Roman" w:hAnsi="Times New Roman" w:cs="Times New Roman"/>
+          <w:sz w:val="28"/>
+          <w:szCs w:val="28"/>
+        </w:rPr>
+      </w:pPr>
+      <w:r>
+        <w:rPr>
+          <w:rFonts w:ascii="Times New Roman" w:hAnsi="Times New Roman" w:cs="Times New Roman"/>
+          <w:sz w:val="28"/>
+          <w:szCs w:val="28"/>
+        </w:rPr>
+        <w:t>Do đó, qua việc mô phỏng trò chơi giữa 2 agent trong mô hình Fictitious Play, họ sẽ càng tiếp cận dần đến với chính sách ngẫu nhiên và đạt cân bằng Nash</w:t>
+      </w:r>
+    </w:p>
+    <w:p>
+      <w:pPr>
+        <w:rPr>
+          <w:rFonts w:ascii="Times New Roman" w:hAnsi="Times New Roman" w:cs="Times New Roman"/>
+          <w:sz w:val="28"/>
+          <w:szCs w:val="28"/>
+        </w:rPr>
+      </w:pPr>
+    </w:p>
+    <w:p>
+      <w:pPr>
+        <w:pStyle w:val="ListParagraph"/>
+        <w:numPr>
+          <w:ilvl w:val="0"/>
+          <w:numId w:val="19"/>
+        </w:numPr>
+        <w:rPr>
+          <w:rFonts w:ascii="Times New Roman" w:hAnsi="Times New Roman" w:cs="Times New Roman"/>
+          <w:sz w:val="28"/>
+          <w:szCs w:val="28"/>
+        </w:rPr>
+      </w:pPr>
+      <w:r>
+        <w:rPr>
+          <w:rFonts w:ascii="Times New Roman" w:hAnsi="Times New Roman" w:cs="Times New Roman"/>
+          <w:sz w:val="28"/>
+          <w:szCs w:val="28"/>
+        </w:rPr>
+        <w:t xml:space="preserve">Tổng kết chung, </w:t>
+      </w:r>
+      <w:r>
+        <w:rPr>
+          <w:rFonts w:ascii="Times New Roman" w:hAnsi="Times New Roman" w:cs="Times New Roman"/>
+          <w:sz w:val="28"/>
+          <w:szCs w:val="28"/>
+        </w:rPr>
+        <w:t>qua cả 3 mô hình mà ta phân tích, các policy đều hội tụ về cân bằng Nash, làn trạng thái mà tần suất các action đều là 1/3 như lý thuyết chúng ta đã mô tả.</w:t>
+      </w:r>
+      <w:r>
+        <w:rPr>
+          <w:rFonts w:ascii="Times New Roman" w:hAnsi="Times New Roman" w:cs="Times New Roman"/>
+          <w:sz w:val="28"/>
+          <w:szCs w:val="28"/>
+        </w:rPr>
+        <w:t xml:space="preserve"> </w:t>
+      </w:r>
     </w:p>
     <w:p>
       <w:pPr>
@@ -7384,7 +7533,6 @@
           <w:rFonts w:ascii="Times New Roman" w:hAnsi="Times New Roman" w:cs="Times New Roman"/>
           <w:noProof/>
         </w:rPr>
-        <w:lastRenderedPageBreak/>
         <w:drawing>
           <wp:inline distT="0" distB="0" distL="0" distR="0" wp14:anchorId="17FB2A58" wp14:editId="4CBC0782">
             <wp:extent cx="4135582" cy="4250970"/>
@@ -7401,7 +7549,7 @@
                     <pic:cNvPicPr/>
                   </pic:nvPicPr>
                   <pic:blipFill>
-                    <a:blip r:embed="rId17"/>
+                    <a:blip r:embed="rId18"/>
                     <a:stretch>
                       <a:fillRect/>
                     </a:stretch>
@@ -7676,6 +7824,7 @@
           <w:szCs w:val="21"/>
           <w:lang w:eastAsia="en-US"/>
         </w:rPr>
+        <w:lastRenderedPageBreak/>
         <w:t xml:space="preserve">      </w:t>
       </w:r>
       <w:r>
@@ -8319,7 +8468,6 @@
           <w:iCs/>
           <w:sz w:val="26"/>
         </w:rPr>
-        <w:lastRenderedPageBreak/>
         <w:tab/>
       </w:r>
       <w:r>
@@ -9859,6 +10007,7 @@
           <w:sz w:val="28"/>
           <w:szCs w:val="28"/>
         </w:rPr>
+        <w:lastRenderedPageBreak/>
         <w:t>IteratedBestResponse</w:t>
       </w:r>
       <w:r>
@@ -10695,7 +10844,6 @@
           <w:szCs w:val="21"/>
           <w:lang w:eastAsia="en-US"/>
         </w:rPr>
-        <w:lastRenderedPageBreak/>
         <w:t xml:space="preserve">    </w:t>
       </w:r>
       <w:r>
@@ -11857,6 +12005,7 @@
           <w:szCs w:val="21"/>
           <w:lang w:eastAsia="en-US"/>
         </w:rPr>
+        <w:lastRenderedPageBreak/>
         <w:t xml:space="preserve">    </w:t>
       </w:r>
       <w:r>
@@ -12572,6 +12721,119 @@
     </w:lvl>
   </w:abstractNum>
   <w:abstractNum w:abstractNumId="2" w15:restartNumberingAfterBreak="0">
+    <w:nsid w:val="086009A2"/>
+    <w:multiLevelType w:val="hybridMultilevel"/>
+    <w:tmpl w:val="9FB2EE72"/>
+    <w:lvl w:ilvl="0" w:tplc="04090009">
+      <w:start w:val="1"/>
+      <w:numFmt w:val="bullet"/>
+      <w:lvlText w:val=""/>
+      <w:lvlJc w:val="left"/>
+      <w:pPr>
+        <w:ind w:left="720" w:hanging="360"/>
+      </w:pPr>
+      <w:rPr>
+        <w:rFonts w:ascii="Wingdings" w:hAnsi="Wingdings" w:hint="default"/>
+      </w:rPr>
+    </w:lvl>
+    <w:lvl w:ilvl="1" w:tplc="04090003" w:tentative="1">
+      <w:start w:val="1"/>
+      <w:numFmt w:val="bullet"/>
+      <w:lvlText w:val="o"/>
+      <w:lvlJc w:val="left"/>
+      <w:pPr>
+        <w:ind w:left="1440" w:hanging="360"/>
+      </w:pPr>
+      <w:rPr>
+        <w:rFonts w:ascii="Courier New" w:hAnsi="Courier New" w:cs="Courier New" w:hint="default"/>
+      </w:rPr>
+    </w:lvl>
+    <w:lvl w:ilvl="2" w:tplc="04090005" w:tentative="1">
+      <w:start w:val="1"/>
+      <w:numFmt w:val="bullet"/>
+      <w:lvlText w:val=""/>
+      <w:lvlJc w:val="left"/>
+      <w:pPr>
+        <w:ind w:left="2160" w:hanging="360"/>
+      </w:pPr>
+      <w:rPr>
+        <w:rFonts w:ascii="Wingdings" w:hAnsi="Wingdings" w:hint="default"/>
+      </w:rPr>
+    </w:lvl>
+    <w:lvl w:ilvl="3" w:tplc="04090001" w:tentative="1">
+      <w:start w:val="1"/>
+      <w:numFmt w:val="bullet"/>
+      <w:lvlText w:val=""/>
+      <w:lvlJc w:val="left"/>
+      <w:pPr>
+        <w:ind w:left="2880" w:hanging="360"/>
+      </w:pPr>
+      <w:rPr>
+        <w:rFonts w:ascii="Symbol" w:hAnsi="Symbol" w:hint="default"/>
+      </w:rPr>
+    </w:lvl>
+    <w:lvl w:ilvl="4" w:tplc="04090003" w:tentative="1">
+      <w:start w:val="1"/>
+      <w:numFmt w:val="bullet"/>
+      <w:lvlText w:val="o"/>
+      <w:lvlJc w:val="left"/>
+      <w:pPr>
+        <w:ind w:left="3600" w:hanging="360"/>
+      </w:pPr>
+      <w:rPr>
+        <w:rFonts w:ascii="Courier New" w:hAnsi="Courier New" w:cs="Courier New" w:hint="default"/>
+      </w:rPr>
+    </w:lvl>
+    <w:lvl w:ilvl="5" w:tplc="04090005" w:tentative="1">
+      <w:start w:val="1"/>
+      <w:numFmt w:val="bullet"/>
+      <w:lvlText w:val=""/>
+      <w:lvlJc w:val="left"/>
+      <w:pPr>
+        <w:ind w:left="4320" w:hanging="360"/>
+      </w:pPr>
+      <w:rPr>
+        <w:rFonts w:ascii="Wingdings" w:hAnsi="Wingdings" w:hint="default"/>
+      </w:rPr>
+    </w:lvl>
+    <w:lvl w:ilvl="6" w:tplc="04090001" w:tentative="1">
+      <w:start w:val="1"/>
+      <w:numFmt w:val="bullet"/>
+      <w:lvlText w:val=""/>
+      <w:lvlJc w:val="left"/>
+      <w:pPr>
+        <w:ind w:left="5040" w:hanging="360"/>
+      </w:pPr>
+      <w:rPr>
+        <w:rFonts w:ascii="Symbol" w:hAnsi="Symbol" w:hint="default"/>
+      </w:rPr>
+    </w:lvl>
+    <w:lvl w:ilvl="7" w:tplc="04090003" w:tentative="1">
+      <w:start w:val="1"/>
+      <w:numFmt w:val="bullet"/>
+      <w:lvlText w:val="o"/>
+      <w:lvlJc w:val="left"/>
+      <w:pPr>
+        <w:ind w:left="5760" w:hanging="360"/>
+      </w:pPr>
+      <w:rPr>
+        <w:rFonts w:ascii="Courier New" w:hAnsi="Courier New" w:cs="Courier New" w:hint="default"/>
+      </w:rPr>
+    </w:lvl>
+    <w:lvl w:ilvl="8" w:tplc="04090005" w:tentative="1">
+      <w:start w:val="1"/>
+      <w:numFmt w:val="bullet"/>
+      <w:lvlText w:val=""/>
+      <w:lvlJc w:val="left"/>
+      <w:pPr>
+        <w:ind w:left="6480" w:hanging="360"/>
+      </w:pPr>
+      <w:rPr>
+        <w:rFonts w:ascii="Wingdings" w:hAnsi="Wingdings" w:hint="default"/>
+      </w:rPr>
+    </w:lvl>
+  </w:abstractNum>
+  <w:abstractNum w:abstractNumId="3" w15:restartNumberingAfterBreak="0">
     <w:nsid w:val="0F8044E5"/>
     <w:multiLevelType w:val="hybridMultilevel"/>
     <w:tmpl w:val="6E3A191E"/>
@@ -12683,7 +12945,7 @@
       </w:rPr>
     </w:lvl>
   </w:abstractNum>
-  <w:abstractNum w:abstractNumId="3" w15:restartNumberingAfterBreak="0">
+  <w:abstractNum w:abstractNumId="4" w15:restartNumberingAfterBreak="0">
     <w:nsid w:val="1A4863E7"/>
     <w:multiLevelType w:val="hybridMultilevel"/>
     <w:tmpl w:val="0D3AC6F8"/>
@@ -12796,7 +13058,7 @@
       </w:rPr>
     </w:lvl>
   </w:abstractNum>
-  <w:abstractNum w:abstractNumId="4" w15:restartNumberingAfterBreak="0">
+  <w:abstractNum w:abstractNumId="5" w15:restartNumberingAfterBreak="0">
     <w:nsid w:val="1E0429BB"/>
     <w:multiLevelType w:val="hybridMultilevel"/>
     <w:tmpl w:val="74D0C398"/>
@@ -12887,7 +13149,7 @@
       </w:pPr>
     </w:lvl>
   </w:abstractNum>
-  <w:abstractNum w:abstractNumId="5" w15:restartNumberingAfterBreak="0">
+  <w:abstractNum w:abstractNumId="6" w15:restartNumberingAfterBreak="0">
     <w:nsid w:val="25DA434A"/>
     <w:multiLevelType w:val="hybridMultilevel"/>
     <w:tmpl w:val="4E72DB8C"/>
@@ -13000,7 +13262,7 @@
       </w:rPr>
     </w:lvl>
   </w:abstractNum>
-  <w:abstractNum w:abstractNumId="6" w15:restartNumberingAfterBreak="0">
+  <w:abstractNum w:abstractNumId="7" w15:restartNumberingAfterBreak="0">
     <w:nsid w:val="2868CB74"/>
     <w:multiLevelType w:val="singleLevel"/>
     <w:tmpl w:val="2868CB74"/>
@@ -13020,7 +13282,7 @@
       </w:rPr>
     </w:lvl>
   </w:abstractNum>
-  <w:abstractNum w:abstractNumId="7" w15:restartNumberingAfterBreak="0">
+  <w:abstractNum w:abstractNumId="8" w15:restartNumberingAfterBreak="0">
     <w:nsid w:val="301C6229"/>
     <w:multiLevelType w:val="hybridMultilevel"/>
     <w:tmpl w:val="B8225EBA"/>
@@ -13132,7 +13394,7 @@
       </w:rPr>
     </w:lvl>
   </w:abstractNum>
-  <w:abstractNum w:abstractNumId="8" w15:restartNumberingAfterBreak="0">
+  <w:abstractNum w:abstractNumId="9" w15:restartNumberingAfterBreak="0">
     <w:nsid w:val="3DE9443E"/>
     <w:multiLevelType w:val="hybridMultilevel"/>
     <w:tmpl w:val="843C83D8"/>
@@ -13245,7 +13507,7 @@
       </w:rPr>
     </w:lvl>
   </w:abstractNum>
-  <w:abstractNum w:abstractNumId="9" w15:restartNumberingAfterBreak="0">
+  <w:abstractNum w:abstractNumId="10" w15:restartNumberingAfterBreak="0">
     <w:nsid w:val="4EFD7F42"/>
     <w:multiLevelType w:val="hybridMultilevel"/>
     <w:tmpl w:val="98461FCA"/>
@@ -13357,7 +13619,7 @@
       </w:rPr>
     </w:lvl>
   </w:abstractNum>
-  <w:abstractNum w:abstractNumId="10" w15:restartNumberingAfterBreak="0">
+  <w:abstractNum w:abstractNumId="11" w15:restartNumberingAfterBreak="0">
     <w:nsid w:val="53D736BE"/>
     <w:multiLevelType w:val="hybridMultilevel"/>
     <w:tmpl w:val="CFFC873C"/>
@@ -13470,7 +13732,7 @@
       </w:rPr>
     </w:lvl>
   </w:abstractNum>
-  <w:abstractNum w:abstractNumId="11" w15:restartNumberingAfterBreak="0">
+  <w:abstractNum w:abstractNumId="12" w15:restartNumberingAfterBreak="0">
     <w:nsid w:val="57C20607"/>
     <w:multiLevelType w:val="hybridMultilevel"/>
     <w:tmpl w:val="C53E9488"/>
@@ -13556,7 +13818,7 @@
       </w:pPr>
     </w:lvl>
   </w:abstractNum>
-  <w:abstractNum w:abstractNumId="12" w15:restartNumberingAfterBreak="0">
+  <w:abstractNum w:abstractNumId="13" w15:restartNumberingAfterBreak="0">
     <w:nsid w:val="5856F1E2"/>
     <w:multiLevelType w:val="singleLevel"/>
     <w:tmpl w:val="5856F1E2"/>
@@ -13576,7 +13838,7 @@
       </w:rPr>
     </w:lvl>
   </w:abstractNum>
-  <w:abstractNum w:abstractNumId="13" w15:restartNumberingAfterBreak="0">
+  <w:abstractNum w:abstractNumId="14" w15:restartNumberingAfterBreak="0">
     <w:nsid w:val="59FB47F1"/>
     <w:multiLevelType w:val="hybridMultilevel"/>
     <w:tmpl w:val="EF9E1AE4"/>
@@ -13665,7 +13927,7 @@
       </w:pPr>
     </w:lvl>
   </w:abstractNum>
-  <w:abstractNum w:abstractNumId="14" w15:restartNumberingAfterBreak="0">
+  <w:abstractNum w:abstractNumId="15" w15:restartNumberingAfterBreak="0">
     <w:nsid w:val="5A76372F"/>
     <w:multiLevelType w:val="hybridMultilevel"/>
     <w:tmpl w:val="773E24B6"/>
@@ -13778,7 +14040,7 @@
       </w:rPr>
     </w:lvl>
   </w:abstractNum>
-  <w:abstractNum w:abstractNumId="15" w15:restartNumberingAfterBreak="0">
+  <w:abstractNum w:abstractNumId="16" w15:restartNumberingAfterBreak="0">
     <w:nsid w:val="5C271F0B"/>
     <w:multiLevelType w:val="hybridMultilevel"/>
     <w:tmpl w:val="D6E6E818"/>
@@ -13890,7 +14152,7 @@
       </w:rPr>
     </w:lvl>
   </w:abstractNum>
-  <w:abstractNum w:abstractNumId="16" w15:restartNumberingAfterBreak="0">
+  <w:abstractNum w:abstractNumId="17" w15:restartNumberingAfterBreak="0">
     <w:nsid w:val="6E981EFD"/>
     <w:multiLevelType w:val="hybridMultilevel"/>
     <w:tmpl w:val="B330AF2A"/>
@@ -14003,7 +14265,7 @@
       </w:rPr>
     </w:lvl>
   </w:abstractNum>
-  <w:abstractNum w:abstractNumId="17" w15:restartNumberingAfterBreak="0">
+  <w:abstractNum w:abstractNumId="18" w15:restartNumberingAfterBreak="0">
     <w:nsid w:val="7D340E68"/>
     <w:multiLevelType w:val="hybridMultilevel"/>
     <w:tmpl w:val="DA3A7516"/>
@@ -14118,58 +14380,61 @@
     </w:lvl>
   </w:abstractNum>
   <w:num w:numId="1">
-    <w:abstractNumId w:val="10"/>
+    <w:abstractNumId w:val="11"/>
   </w:num>
   <w:num w:numId="2">
+    <w:abstractNumId w:val="14"/>
+  </w:num>
+  <w:num w:numId="3">
+    <w:abstractNumId w:val="18"/>
+  </w:num>
+  <w:num w:numId="4">
+    <w:abstractNumId w:val="5"/>
+  </w:num>
+  <w:num w:numId="5">
+    <w:abstractNumId w:val="12"/>
+  </w:num>
+  <w:num w:numId="6">
+    <w:abstractNumId w:val="17"/>
+  </w:num>
+  <w:num w:numId="7">
     <w:abstractNumId w:val="13"/>
   </w:num>
-  <w:num w:numId="3">
-    <w:abstractNumId w:val="17"/>
-  </w:num>
-  <w:num w:numId="4">
-    <w:abstractNumId w:val="4"/>
-  </w:num>
-  <w:num w:numId="5">
-    <w:abstractNumId w:val="11"/>
-  </w:num>
-  <w:num w:numId="6">
-    <w:abstractNumId w:val="16"/>
-  </w:num>
-  <w:num w:numId="7">
-    <w:abstractNumId w:val="12"/>
-  </w:num>
   <w:num w:numId="8">
-    <w:abstractNumId w:val="2"/>
+    <w:abstractNumId w:val="3"/>
   </w:num>
   <w:num w:numId="9">
-    <w:abstractNumId w:val="3"/>
+    <w:abstractNumId w:val="4"/>
   </w:num>
   <w:num w:numId="10">
     <w:abstractNumId w:val="0"/>
   </w:num>
   <w:num w:numId="11">
+    <w:abstractNumId w:val="7"/>
+  </w:num>
+  <w:num w:numId="12">
     <w:abstractNumId w:val="6"/>
   </w:num>
-  <w:num w:numId="12">
-    <w:abstractNumId w:val="5"/>
-  </w:num>
   <w:num w:numId="13">
-    <w:abstractNumId w:val="8"/>
+    <w:abstractNumId w:val="9"/>
   </w:num>
   <w:num w:numId="14">
-    <w:abstractNumId w:val="14"/>
+    <w:abstractNumId w:val="15"/>
   </w:num>
   <w:num w:numId="15">
-    <w:abstractNumId w:val="7"/>
+    <w:abstractNumId w:val="8"/>
   </w:num>
   <w:num w:numId="16">
     <w:abstractNumId w:val="1"/>
   </w:num>
   <w:num w:numId="17">
-    <w:abstractNumId w:val="15"/>
+    <w:abstractNumId w:val="16"/>
   </w:num>
   <w:num w:numId="18">
-    <w:abstractNumId w:val="9"/>
+    <w:abstractNumId w:val="10"/>
+  </w:num>
+  <w:num w:numId="19">
+    <w:abstractNumId w:val="2"/>
   </w:num>
 </w:numbering>
 </file>

</xml_diff>